<commit_message>
DOCS(documentacao/oficial) Adição do capitulo Documentação das Páginas do site - Planos e Login
</commit_message>
<xml_diff>
--- a/docs/Documentação Oficial - FindR.docx
+++ b/docs/Documentação Oficial - FindR.docx
@@ -86,6 +86,7 @@
     <w:p>
       <w:pPr>
         <w:spacing w:line="360" w:lineRule="auto"/>
+        <w:ind w:firstLine="708"/>
         <w:jc w:val="both"/>
         <w:rPr>
           <w:rFonts w:ascii="Arial" w:hAnsi="Arial" w:cs="Arial"/>
@@ -137,6 +138,7 @@
     <w:p>
       <w:pPr>
         <w:spacing w:line="360" w:lineRule="auto"/>
+        <w:ind w:firstLine="708"/>
         <w:jc w:val="both"/>
         <w:rPr>
           <w:rFonts w:ascii="Arial" w:hAnsi="Arial" w:cs="Arial"/>
@@ -190,6 +192,7 @@
     <w:p>
       <w:pPr>
         <w:spacing w:line="360" w:lineRule="auto"/>
+        <w:ind w:firstLine="708"/>
         <w:jc w:val="both"/>
         <w:rPr>
           <w:rFonts w:ascii="Arial" w:hAnsi="Arial" w:cs="Arial"/>
@@ -281,6 +284,7 @@
     <w:p>
       <w:pPr>
         <w:spacing w:line="360" w:lineRule="auto"/>
+        <w:ind w:firstLine="708"/>
         <w:jc w:val="both"/>
         <w:rPr>
           <w:rFonts w:ascii="Arial" w:hAnsi="Arial" w:cs="Arial"/>
@@ -336,6 +340,7 @@
     <w:p>
       <w:pPr>
         <w:spacing w:line="360" w:lineRule="auto"/>
+        <w:ind w:firstLine="708"/>
         <w:jc w:val="both"/>
         <w:rPr>
           <w:rFonts w:ascii="Arial" w:hAnsi="Arial" w:cs="Arial"/>
@@ -409,6 +414,7 @@
     <w:p>
       <w:pPr>
         <w:spacing w:line="360" w:lineRule="auto"/>
+        <w:ind w:firstLine="708"/>
         <w:jc w:val="both"/>
         <w:rPr>
           <w:rFonts w:ascii="Arial" w:hAnsi="Arial" w:cs="Arial"/>
@@ -478,6 +484,7 @@
     <w:p>
       <w:pPr>
         <w:spacing w:line="360" w:lineRule="auto"/>
+        <w:ind w:firstLine="708"/>
         <w:jc w:val="both"/>
         <w:rPr>
           <w:rFonts w:ascii="Arial" w:hAnsi="Arial" w:cs="Arial"/>
@@ -497,6 +504,7 @@
     <w:p>
       <w:pPr>
         <w:spacing w:line="360" w:lineRule="auto"/>
+        <w:ind w:firstLine="708"/>
         <w:jc w:val="both"/>
         <w:rPr>
           <w:rFonts w:ascii="Arial" w:hAnsi="Arial" w:cs="Arial"/>
@@ -580,6 +588,7 @@
     <w:p>
       <w:pPr>
         <w:spacing w:line="360" w:lineRule="auto"/>
+        <w:ind w:firstLine="708"/>
         <w:jc w:val="both"/>
         <w:rPr>
           <w:rFonts w:ascii="Arial" w:hAnsi="Arial" w:cs="Arial"/>
@@ -645,6 +654,7 @@
     <w:p>
       <w:pPr>
         <w:spacing w:line="360" w:lineRule="auto"/>
+        <w:ind w:firstLine="708"/>
         <w:jc w:val="both"/>
         <w:rPr>
           <w:rFonts w:ascii="Arial" w:hAnsi="Arial" w:cs="Arial"/>
@@ -760,6 +770,7 @@
     <w:p>
       <w:pPr>
         <w:spacing w:line="360" w:lineRule="auto"/>
+        <w:ind w:firstLine="708"/>
         <w:jc w:val="both"/>
         <w:rPr>
           <w:rFonts w:ascii="Arial" w:hAnsi="Arial" w:cs="Arial"/>
@@ -793,7 +804,6 @@
         </w:rPr>
         <w:t xml:space="preserve"> e </w:t>
       </w:r>
-      <w:proofErr w:type="spellStart"/>
       <w:r>
         <w:rPr>
           <w:rFonts w:ascii="Arial" w:hAnsi="Arial" w:cs="Arial"/>
@@ -804,7 +814,6 @@
         </w:rPr>
         <w:t>InfoJobs</w:t>
       </w:r>
-      <w:proofErr w:type="spellEnd"/>
       <w:r>
         <w:rPr>
           <w:rFonts w:ascii="Arial" w:hAnsi="Arial" w:cs="Arial"/>
@@ -885,20 +894,21 @@
     <w:p>
       <w:pPr>
         <w:spacing w:line="360" w:lineRule="auto"/>
-        <w:jc w:val="both"/>
-        <w:rPr>
-          <w:rFonts w:ascii="Arial" w:hAnsi="Arial" w:cs="Arial"/>
-          <w:sz w:val="24"/>
-          <w:szCs w:val="24"/>
-        </w:rPr>
-      </w:pPr>
-      <w:r>
-        <w:rPr>
-          <w:rFonts w:ascii="Arial" w:hAnsi="Arial" w:cs="Arial"/>
-          <w:sz w:val="24"/>
-          <w:szCs w:val="24"/>
-        </w:rPr>
-        <w:t xml:space="preserve">Para a sustentação do projeto, a FindR prioriza um sistema de avaliação dos usuários da aplicação. Consiste em avaliações tanto da plataforma, quanto dos </w:t>
+        <w:ind w:firstLine="708"/>
+        <w:jc w:val="both"/>
+        <w:rPr>
+          <w:rFonts w:ascii="Arial" w:hAnsi="Arial" w:cs="Arial"/>
+          <w:sz w:val="24"/>
+          <w:szCs w:val="24"/>
+        </w:rPr>
+      </w:pPr>
+      <w:r>
+        <w:rPr>
+          <w:rFonts w:ascii="Arial" w:hAnsi="Arial" w:cs="Arial"/>
+          <w:sz w:val="24"/>
+          <w:szCs w:val="24"/>
+        </w:rPr>
+        <w:t xml:space="preserve">Para a sustentação do projeto, a FindR prioriza um sistema de avaliação dos usuários da aplicação. Consiste em avaliações tanto da plataforma, quanto </w:t>
       </w:r>
       <w:r>
         <w:rPr>
@@ -907,34 +917,13 @@
           <w:szCs w:val="24"/>
         </w:rPr>
         <w:lastRenderedPageBreak/>
-        <w:t xml:space="preserve">serviços prestados de ambas as partes. Além disso, é imprescindível melhorias do produto a cada seis meses e supervisão contínua.  </w:t>
-      </w:r>
-    </w:p>
-    <w:p>
-      <w:pPr>
-        <w:spacing w:line="360" w:lineRule="auto"/>
-        <w:jc w:val="both"/>
-        <w:rPr>
-          <w:rFonts w:ascii="Arial" w:hAnsi="Arial" w:cs="Arial"/>
-          <w:sz w:val="24"/>
-          <w:szCs w:val="24"/>
-        </w:rPr>
-      </w:pPr>
-    </w:p>
-    <w:p>
-      <w:pPr>
-        <w:spacing w:line="360" w:lineRule="auto"/>
-        <w:jc w:val="both"/>
-        <w:rPr>
-          <w:rFonts w:ascii="Arial" w:hAnsi="Arial" w:cs="Arial"/>
-          <w:sz w:val="24"/>
-          <w:szCs w:val="24"/>
-        </w:rPr>
-      </w:pPr>
-    </w:p>
-    <w:p>
-      <w:pPr>
-        <w:spacing w:line="360" w:lineRule="auto"/>
+        <w:t xml:space="preserve">dos serviços prestados de ambas as partes. Além disso, é imprescindível melhorias do produto a cada seis meses e supervisão contínua.  </w:t>
+      </w:r>
+    </w:p>
+    <w:p>
+      <w:pPr>
+        <w:spacing w:line="360" w:lineRule="auto"/>
+        <w:ind w:firstLine="708"/>
         <w:jc w:val="both"/>
         <w:rPr>
           <w:rFonts w:ascii="Arial" w:hAnsi="Arial" w:cs="Arial"/>
@@ -973,6 +962,7 @@
     <w:p>
       <w:pPr>
         <w:spacing w:line="360" w:lineRule="auto"/>
+        <w:ind w:firstLine="708"/>
         <w:jc w:val="both"/>
         <w:rPr>
           <w:rFonts w:ascii="Arial" w:hAnsi="Arial" w:cs="Arial"/>
@@ -1124,6 +1114,7 @@
     <w:p>
       <w:pPr>
         <w:spacing w:line="360" w:lineRule="auto"/>
+        <w:ind w:firstLine="708"/>
         <w:jc w:val="both"/>
         <w:rPr>
           <w:rFonts w:ascii="Arial" w:hAnsi="Arial" w:cs="Arial"/>
@@ -1193,6 +1184,7 @@
     <w:p>
       <w:pPr>
         <w:spacing w:line="360" w:lineRule="auto"/>
+        <w:ind w:firstLine="708"/>
         <w:jc w:val="both"/>
         <w:rPr>
           <w:rFonts w:ascii="Arial" w:hAnsi="Arial" w:cs="Arial"/>
@@ -1240,6 +1232,576 @@
         </w:rPr>
         <w:t xml:space="preserve"> acesso a notícias sobre o mercado tecnológico, visualização de dados sobre as linguagens mais utilizadas, e além de tudo, conteúdos sobre educação tecnológica. </w:t>
       </w:r>
+    </w:p>
+    <w:p>
+      <w:pPr>
+        <w:spacing w:line="360" w:lineRule="auto"/>
+        <w:jc w:val="both"/>
+        <w:rPr>
+          <w:rFonts w:ascii="Arial" w:hAnsi="Arial" w:cs="Arial"/>
+          <w:sz w:val="24"/>
+          <w:szCs w:val="24"/>
+        </w:rPr>
+      </w:pPr>
+    </w:p>
+    <w:p>
+      <w:pPr>
+        <w:spacing w:line="360" w:lineRule="auto"/>
+        <w:jc w:val="both"/>
+        <w:rPr>
+          <w:rFonts w:ascii="Arial" w:hAnsi="Arial" w:cs="Arial"/>
+          <w:sz w:val="24"/>
+          <w:szCs w:val="24"/>
+        </w:rPr>
+      </w:pPr>
+    </w:p>
+    <w:p>
+      <w:pPr>
+        <w:spacing w:line="360" w:lineRule="auto"/>
+        <w:jc w:val="both"/>
+        <w:rPr>
+          <w:rFonts w:ascii="Arial" w:hAnsi="Arial" w:cs="Arial"/>
+          <w:sz w:val="24"/>
+          <w:szCs w:val="24"/>
+        </w:rPr>
+      </w:pPr>
+    </w:p>
+    <w:p>
+      <w:pPr>
+        <w:spacing w:line="360" w:lineRule="auto"/>
+        <w:jc w:val="both"/>
+        <w:rPr>
+          <w:rFonts w:ascii="Arial" w:hAnsi="Arial" w:cs="Arial"/>
+          <w:b/>
+          <w:bCs/>
+          <w:i/>
+          <w:iCs/>
+          <w:sz w:val="24"/>
+          <w:szCs w:val="24"/>
+        </w:rPr>
+      </w:pPr>
+      <w:r>
+        <w:rPr>
+          <w:rFonts w:ascii="Arial" w:hAnsi="Arial" w:cs="Arial"/>
+          <w:b/>
+          <w:bCs/>
+          <w:i/>
+          <w:iCs/>
+          <w:sz w:val="24"/>
+          <w:szCs w:val="24"/>
+        </w:rPr>
+        <w:lastRenderedPageBreak/>
+        <w:t xml:space="preserve">Capítulo 3 – Documentação das páginas do site </w:t>
+      </w:r>
+    </w:p>
+    <w:p>
+      <w:pPr>
+        <w:spacing w:line="360" w:lineRule="auto"/>
+        <w:jc w:val="both"/>
+        <w:rPr>
+          <w:rFonts w:ascii="Arial" w:hAnsi="Arial" w:cs="Arial"/>
+          <w:b/>
+          <w:bCs/>
+          <w:i/>
+          <w:iCs/>
+          <w:sz w:val="24"/>
+          <w:szCs w:val="24"/>
+        </w:rPr>
+      </w:pPr>
+    </w:p>
+    <w:p>
+      <w:pPr>
+        <w:spacing w:line="360" w:lineRule="auto"/>
+        <w:jc w:val="both"/>
+        <w:rPr>
+          <w:rFonts w:ascii="Arial" w:hAnsi="Arial" w:cs="Arial"/>
+          <w:b/>
+          <w:bCs/>
+          <w:i/>
+          <w:iCs/>
+          <w:sz w:val="24"/>
+          <w:szCs w:val="24"/>
+        </w:rPr>
+      </w:pPr>
+      <w:r>
+        <w:rPr>
+          <w:rFonts w:ascii="Arial" w:hAnsi="Arial" w:cs="Arial"/>
+          <w:b/>
+          <w:bCs/>
+          <w:i/>
+          <w:iCs/>
+          <w:sz w:val="24"/>
+          <w:szCs w:val="24"/>
+        </w:rPr>
+        <w:t>3.1) Página Home</w:t>
+      </w:r>
+    </w:p>
+    <w:p>
+      <w:pPr>
+        <w:spacing w:line="360" w:lineRule="auto"/>
+        <w:jc w:val="both"/>
+        <w:rPr>
+          <w:rFonts w:ascii="Arial" w:hAnsi="Arial" w:cs="Arial"/>
+          <w:b/>
+          <w:bCs/>
+          <w:i/>
+          <w:iCs/>
+          <w:sz w:val="24"/>
+          <w:szCs w:val="24"/>
+        </w:rPr>
+      </w:pPr>
+      <w:r>
+        <w:rPr>
+          <w:rFonts w:ascii="Arial" w:hAnsi="Arial" w:cs="Arial"/>
+          <w:b/>
+          <w:bCs/>
+          <w:i/>
+          <w:iCs/>
+          <w:sz w:val="24"/>
+          <w:szCs w:val="24"/>
+        </w:rPr>
+        <w:t>3.2) Página Sobre</w:t>
+      </w:r>
+    </w:p>
+    <w:p>
+      <w:pPr>
+        <w:spacing w:line="360" w:lineRule="auto"/>
+        <w:jc w:val="both"/>
+        <w:rPr>
+          <w:rFonts w:ascii="Arial" w:hAnsi="Arial" w:cs="Arial"/>
+          <w:b/>
+          <w:bCs/>
+          <w:i/>
+          <w:iCs/>
+          <w:sz w:val="24"/>
+          <w:szCs w:val="24"/>
+        </w:rPr>
+      </w:pPr>
+      <w:r>
+        <w:rPr>
+          <w:rFonts w:ascii="Arial" w:hAnsi="Arial" w:cs="Arial"/>
+          <w:b/>
+          <w:bCs/>
+          <w:i/>
+          <w:iCs/>
+          <w:sz w:val="24"/>
+          <w:szCs w:val="24"/>
+        </w:rPr>
+        <w:t>3.3) Página Serviços</w:t>
+      </w:r>
+    </w:p>
+    <w:p>
+      <w:pPr>
+        <w:spacing w:line="360" w:lineRule="auto"/>
+        <w:jc w:val="both"/>
+        <w:rPr>
+          <w:rFonts w:ascii="Arial" w:hAnsi="Arial" w:cs="Arial"/>
+          <w:b/>
+          <w:bCs/>
+          <w:i/>
+          <w:iCs/>
+          <w:sz w:val="24"/>
+          <w:szCs w:val="24"/>
+        </w:rPr>
+      </w:pPr>
+      <w:r>
+        <w:rPr>
+          <w:rFonts w:ascii="Arial" w:hAnsi="Arial" w:cs="Arial"/>
+          <w:b/>
+          <w:bCs/>
+          <w:i/>
+          <w:iCs/>
+          <w:sz w:val="24"/>
+          <w:szCs w:val="24"/>
+        </w:rPr>
+        <w:t>3.4) Página Tecnologias</w:t>
+      </w:r>
+    </w:p>
+    <w:p>
+      <w:pPr>
+        <w:spacing w:line="360" w:lineRule="auto"/>
+        <w:jc w:val="both"/>
+        <w:rPr>
+          <w:rFonts w:ascii="Arial" w:hAnsi="Arial" w:cs="Arial"/>
+          <w:b/>
+          <w:bCs/>
+          <w:i/>
+          <w:iCs/>
+          <w:sz w:val="24"/>
+          <w:szCs w:val="24"/>
+        </w:rPr>
+      </w:pPr>
+      <w:r>
+        <w:rPr>
+          <w:rFonts w:ascii="Arial" w:hAnsi="Arial" w:cs="Arial"/>
+          <w:b/>
+          <w:bCs/>
+          <w:i/>
+          <w:iCs/>
+          <w:sz w:val="24"/>
+          <w:szCs w:val="24"/>
+        </w:rPr>
+        <w:t>3.5) Página Contato</w:t>
+      </w:r>
+    </w:p>
+    <w:p>
+      <w:pPr>
+        <w:spacing w:line="360" w:lineRule="auto"/>
+        <w:jc w:val="both"/>
+        <w:rPr>
+          <w:rFonts w:ascii="Arial" w:hAnsi="Arial" w:cs="Arial"/>
+          <w:b/>
+          <w:bCs/>
+          <w:i/>
+          <w:iCs/>
+          <w:sz w:val="24"/>
+          <w:szCs w:val="24"/>
+        </w:rPr>
+      </w:pPr>
+      <w:r>
+        <w:rPr>
+          <w:rFonts w:ascii="Arial" w:hAnsi="Arial" w:cs="Arial"/>
+          <w:b/>
+          <w:bCs/>
+          <w:i/>
+          <w:iCs/>
+          <w:sz w:val="24"/>
+          <w:szCs w:val="24"/>
+        </w:rPr>
+        <w:t>3.6) Página Planos</w:t>
+      </w:r>
+    </w:p>
+    <w:p>
+      <w:pPr>
+        <w:spacing w:line="360" w:lineRule="auto"/>
+        <w:ind w:firstLine="708"/>
+        <w:jc w:val="both"/>
+        <w:rPr>
+          <w:rFonts w:ascii="Arial" w:hAnsi="Arial" w:cs="Arial"/>
+          <w:sz w:val="24"/>
+          <w:szCs w:val="24"/>
+        </w:rPr>
+      </w:pPr>
+      <w:r>
+        <w:rPr>
+          <w:rFonts w:ascii="Arial" w:hAnsi="Arial" w:cs="Arial"/>
+          <w:sz w:val="24"/>
+          <w:szCs w:val="24"/>
+        </w:rPr>
+        <w:t xml:space="preserve">A página de planos contém todos os planos disponibilizados pela FindR, os planos </w:t>
+      </w:r>
+      <w:r>
+        <w:rPr>
+          <w:rFonts w:ascii="Arial" w:hAnsi="Arial" w:cs="Arial"/>
+          <w:i/>
+          <w:iCs/>
+          <w:sz w:val="24"/>
+          <w:szCs w:val="24"/>
+        </w:rPr>
+        <w:t>Free, Pro e Premium</w:t>
+      </w:r>
+      <w:r>
+        <w:rPr>
+          <w:rFonts w:ascii="Arial" w:hAnsi="Arial" w:cs="Arial"/>
+          <w:sz w:val="24"/>
+          <w:szCs w:val="24"/>
+        </w:rPr>
+        <w:t>. Ela contém um campo que descreve o que são os planos e mais quatro cards, cada um mostrando o que cada plano contempla, com suas especificações e o valor de cada plano. Além disso</w:t>
+      </w:r>
+      <w:r>
+        <w:rPr>
+          <w:rFonts w:ascii="Arial" w:hAnsi="Arial" w:cs="Arial"/>
+          <w:sz w:val="24"/>
+          <w:szCs w:val="24"/>
+        </w:rPr>
+        <w:t>,</w:t>
+      </w:r>
+      <w:r>
+        <w:rPr>
+          <w:rFonts w:ascii="Arial" w:hAnsi="Arial" w:cs="Arial"/>
+          <w:sz w:val="24"/>
+          <w:szCs w:val="24"/>
+        </w:rPr>
+        <w:t xml:space="preserve"> cada card possui um botão para contratar esse plano que leva para a página de cadastro</w:t>
+      </w:r>
+      <w:r>
+        <w:rPr>
+          <w:rFonts w:ascii="Arial" w:hAnsi="Arial" w:cs="Arial"/>
+          <w:sz w:val="24"/>
+          <w:szCs w:val="24"/>
+        </w:rPr>
+        <w:t>,</w:t>
+      </w:r>
+      <w:r>
+        <w:rPr>
+          <w:rFonts w:ascii="Arial" w:hAnsi="Arial" w:cs="Arial"/>
+          <w:sz w:val="24"/>
+          <w:szCs w:val="24"/>
+        </w:rPr>
+        <w:t xml:space="preserve"> para o usuário se cadastrar na plataforma já com esse plano.</w:t>
+      </w:r>
+    </w:p>
+    <w:p>
+      <w:pPr>
+        <w:spacing w:line="360" w:lineRule="auto"/>
+        <w:ind w:firstLine="708"/>
+        <w:jc w:val="both"/>
+        <w:rPr>
+          <w:rFonts w:ascii="Arial" w:hAnsi="Arial" w:cs="Arial"/>
+          <w:sz w:val="24"/>
+          <w:szCs w:val="24"/>
+        </w:rPr>
+      </w:pPr>
+    </w:p>
+    <w:p>
+      <w:pPr>
+        <w:spacing w:line="360" w:lineRule="auto"/>
+        <w:jc w:val="both"/>
+        <w:rPr>
+          <w:rFonts w:ascii="Arial" w:hAnsi="Arial" w:cs="Arial"/>
+          <w:b/>
+          <w:bCs/>
+          <w:i/>
+          <w:iCs/>
+          <w:sz w:val="24"/>
+          <w:szCs w:val="24"/>
+        </w:rPr>
+      </w:pPr>
+      <w:r>
+        <w:rPr>
+          <w:rFonts w:ascii="Arial" w:hAnsi="Arial" w:cs="Arial"/>
+          <w:b/>
+          <w:bCs/>
+          <w:i/>
+          <w:iCs/>
+          <w:sz w:val="24"/>
+          <w:szCs w:val="24"/>
+        </w:rPr>
+        <w:t>3.7) Página Login</w:t>
+      </w:r>
+    </w:p>
+    <w:p>
+      <w:pPr>
+        <w:spacing w:line="360" w:lineRule="auto"/>
+        <w:ind w:firstLine="708"/>
+        <w:jc w:val="both"/>
+        <w:rPr>
+          <w:rFonts w:ascii="Arial" w:hAnsi="Arial" w:cs="Arial"/>
+          <w:sz w:val="24"/>
+          <w:szCs w:val="24"/>
+        </w:rPr>
+      </w:pPr>
+      <w:r>
+        <w:rPr>
+          <w:rFonts w:ascii="Arial" w:hAnsi="Arial" w:cs="Arial"/>
+          <w:sz w:val="24"/>
+          <w:szCs w:val="24"/>
+        </w:rPr>
+        <w:t>A página de login é a responsável por fazer o usuário entrar na plataforma, ela valida o e-mail e a senha</w:t>
+      </w:r>
+      <w:r>
+        <w:rPr>
+          <w:rFonts w:ascii="Arial" w:hAnsi="Arial" w:cs="Arial"/>
+          <w:sz w:val="24"/>
+          <w:szCs w:val="24"/>
+        </w:rPr>
+        <w:t>,</w:t>
+      </w:r>
+      <w:r>
+        <w:rPr>
+          <w:rFonts w:ascii="Arial" w:hAnsi="Arial" w:cs="Arial"/>
+          <w:sz w:val="24"/>
+          <w:szCs w:val="24"/>
+        </w:rPr>
+        <w:t xml:space="preserve"> se estiver correto, o usuário tem acesso a plataforma com todas as funcionalidades. Ela contém dois campos, um para colocar o e-mail e outra para colocar a senha, também possui um botão que leva à plataforma de fato. Além disso também possui dois links, um que armazena a senha</w:t>
+      </w:r>
+      <w:r>
+        <w:rPr>
+          <w:rFonts w:ascii="Arial" w:hAnsi="Arial" w:cs="Arial"/>
+          <w:sz w:val="24"/>
+          <w:szCs w:val="24"/>
+        </w:rPr>
+        <w:t>,</w:t>
+      </w:r>
+      <w:r>
+        <w:rPr>
+          <w:rFonts w:ascii="Arial" w:hAnsi="Arial" w:cs="Arial"/>
+          <w:sz w:val="24"/>
+          <w:szCs w:val="24"/>
+        </w:rPr>
+        <w:t xml:space="preserve"> para </w:t>
+      </w:r>
+      <w:r>
+        <w:rPr>
+          <w:rFonts w:ascii="Arial" w:hAnsi="Arial" w:cs="Arial"/>
+          <w:sz w:val="24"/>
+          <w:szCs w:val="24"/>
+        </w:rPr>
+        <w:t xml:space="preserve">que </w:t>
+      </w:r>
+      <w:r>
+        <w:rPr>
+          <w:rFonts w:ascii="Arial" w:hAnsi="Arial" w:cs="Arial"/>
+          <w:sz w:val="24"/>
+          <w:szCs w:val="24"/>
+        </w:rPr>
+        <w:t>o usuário não precis</w:t>
+      </w:r>
+      <w:r>
+        <w:rPr>
+          <w:rFonts w:ascii="Arial" w:hAnsi="Arial" w:cs="Arial"/>
+          <w:sz w:val="24"/>
+          <w:szCs w:val="24"/>
+        </w:rPr>
+        <w:t>e</w:t>
+      </w:r>
+      <w:r>
+        <w:rPr>
+          <w:rFonts w:ascii="Arial" w:hAnsi="Arial" w:cs="Arial"/>
+          <w:sz w:val="24"/>
+          <w:szCs w:val="24"/>
+        </w:rPr>
+        <w:t xml:space="preserve"> escrever </w:t>
+      </w:r>
+      <w:r>
+        <w:rPr>
+          <w:rFonts w:ascii="Arial" w:hAnsi="Arial" w:cs="Arial"/>
+          <w:sz w:val="24"/>
+          <w:szCs w:val="24"/>
+        </w:rPr>
+        <w:t>e-mail e senha</w:t>
+      </w:r>
+      <w:r>
+        <w:rPr>
+          <w:rFonts w:ascii="Arial" w:hAnsi="Arial" w:cs="Arial"/>
+          <w:sz w:val="24"/>
+          <w:szCs w:val="24"/>
+        </w:rPr>
+        <w:t xml:space="preserve"> novamente e outro de esqueceu a senha, onde o usuário consegue recuperar sua senha através do e-mail. Ele também pode fazer login com a conta do Facebook, Twitter e Gmail</w:t>
+      </w:r>
+      <w:r>
+        <w:rPr>
+          <w:rFonts w:ascii="Arial" w:hAnsi="Arial" w:cs="Arial"/>
+          <w:sz w:val="24"/>
+          <w:szCs w:val="24"/>
+        </w:rPr>
+        <w:t xml:space="preserve"> através de botões redondos no final da página.</w:t>
+      </w:r>
+    </w:p>
+    <w:p>
+      <w:pPr>
+        <w:spacing w:line="360" w:lineRule="auto"/>
+        <w:jc w:val="both"/>
+        <w:rPr>
+          <w:rFonts w:ascii="Arial" w:hAnsi="Arial" w:cs="Arial"/>
+          <w:b/>
+          <w:bCs/>
+          <w:i/>
+          <w:iCs/>
+          <w:sz w:val="24"/>
+          <w:szCs w:val="24"/>
+        </w:rPr>
+      </w:pPr>
+      <w:r>
+        <w:rPr>
+          <w:rFonts w:ascii="Arial" w:hAnsi="Arial" w:cs="Arial"/>
+          <w:b/>
+          <w:bCs/>
+          <w:i/>
+          <w:iCs/>
+          <w:sz w:val="24"/>
+          <w:szCs w:val="24"/>
+        </w:rPr>
+        <w:t>3.8) Página Cadastro Usuário</w:t>
+      </w:r>
+    </w:p>
+    <w:p>
+      <w:pPr>
+        <w:spacing w:line="360" w:lineRule="auto"/>
+        <w:jc w:val="both"/>
+        <w:rPr>
+          <w:rFonts w:ascii="Arial" w:hAnsi="Arial" w:cs="Arial"/>
+          <w:b/>
+          <w:bCs/>
+          <w:i/>
+          <w:iCs/>
+          <w:sz w:val="24"/>
+          <w:szCs w:val="24"/>
+        </w:rPr>
+      </w:pPr>
+      <w:r>
+        <w:rPr>
+          <w:rFonts w:ascii="Arial" w:hAnsi="Arial" w:cs="Arial"/>
+          <w:b/>
+          <w:bCs/>
+          <w:i/>
+          <w:iCs/>
+          <w:sz w:val="24"/>
+          <w:szCs w:val="24"/>
+        </w:rPr>
+        <w:t xml:space="preserve">3.9) </w:t>
+      </w:r>
+      <w:r>
+        <w:rPr>
+          <w:rFonts w:ascii="Arial" w:hAnsi="Arial" w:cs="Arial"/>
+          <w:b/>
+          <w:bCs/>
+          <w:i/>
+          <w:iCs/>
+          <w:sz w:val="24"/>
+          <w:szCs w:val="24"/>
+        </w:rPr>
+        <w:t>Página Cadastro Empresa</w:t>
+      </w:r>
+    </w:p>
+    <w:p>
+      <w:pPr>
+        <w:spacing w:line="360" w:lineRule="auto"/>
+        <w:jc w:val="both"/>
+        <w:rPr>
+          <w:rFonts w:ascii="Arial" w:hAnsi="Arial" w:cs="Arial"/>
+          <w:b/>
+          <w:bCs/>
+          <w:i/>
+          <w:iCs/>
+          <w:sz w:val="24"/>
+          <w:szCs w:val="24"/>
+        </w:rPr>
+      </w:pPr>
+      <w:r>
+        <w:rPr>
+          <w:rFonts w:ascii="Arial" w:hAnsi="Arial" w:cs="Arial"/>
+          <w:b/>
+          <w:bCs/>
+          <w:i/>
+          <w:iCs/>
+          <w:sz w:val="24"/>
+          <w:szCs w:val="24"/>
+        </w:rPr>
+        <w:t>3.10) Footer</w:t>
+      </w:r>
+    </w:p>
+    <w:p>
+      <w:pPr>
+        <w:spacing w:line="360" w:lineRule="auto"/>
+        <w:jc w:val="both"/>
+        <w:rPr>
+          <w:rFonts w:ascii="Arial" w:hAnsi="Arial" w:cs="Arial"/>
+          <w:sz w:val="24"/>
+          <w:szCs w:val="24"/>
+        </w:rPr>
+      </w:pPr>
+    </w:p>
+    <w:p>
+      <w:pPr>
+        <w:spacing w:line="360" w:lineRule="auto"/>
+        <w:jc w:val="both"/>
+        <w:rPr>
+          <w:rFonts w:ascii="Arial" w:hAnsi="Arial" w:cs="Arial"/>
+          <w:sz w:val="24"/>
+          <w:szCs w:val="24"/>
+        </w:rPr>
+      </w:pPr>
     </w:p>
     <w:sectPr>
       <w:pgSz w:w="11906" w:h="16838"/>
@@ -1367,6 +1929,92 @@
     </w:lvl>
   </w:abstractNum>
   <w:abstractNum w:abstractNumId="1" w15:restartNumberingAfterBreak="0">
+    <w:nsid w:val="3CDA36A0"/>
+    <w:multiLevelType w:val="hybridMultilevel"/>
+    <w:tmpl w:val="B978CA52"/>
+    <w:lvl w:ilvl="0" w:tplc="0416000F">
+      <w:start w:val="1"/>
+      <w:numFmt w:val="decimal"/>
+      <w:lvlText w:val="%1."/>
+      <w:lvlJc w:val="left"/>
+      <w:pPr>
+        <w:ind w:left="720" w:hanging="360"/>
+      </w:pPr>
+    </w:lvl>
+    <w:lvl w:ilvl="1" w:tplc="04160019" w:tentative="1">
+      <w:start w:val="1"/>
+      <w:numFmt w:val="lowerLetter"/>
+      <w:lvlText w:val="%2."/>
+      <w:lvlJc w:val="left"/>
+      <w:pPr>
+        <w:ind w:left="1440" w:hanging="360"/>
+      </w:pPr>
+    </w:lvl>
+    <w:lvl w:ilvl="2" w:tplc="0416001B" w:tentative="1">
+      <w:start w:val="1"/>
+      <w:numFmt w:val="lowerRoman"/>
+      <w:lvlText w:val="%3."/>
+      <w:lvlJc w:val="right"/>
+      <w:pPr>
+        <w:ind w:left="2160" w:hanging="180"/>
+      </w:pPr>
+    </w:lvl>
+    <w:lvl w:ilvl="3" w:tplc="0416000F" w:tentative="1">
+      <w:start w:val="1"/>
+      <w:numFmt w:val="decimal"/>
+      <w:lvlText w:val="%4."/>
+      <w:lvlJc w:val="left"/>
+      <w:pPr>
+        <w:ind w:left="2880" w:hanging="360"/>
+      </w:pPr>
+    </w:lvl>
+    <w:lvl w:ilvl="4" w:tplc="04160019" w:tentative="1">
+      <w:start w:val="1"/>
+      <w:numFmt w:val="lowerLetter"/>
+      <w:lvlText w:val="%5."/>
+      <w:lvlJc w:val="left"/>
+      <w:pPr>
+        <w:ind w:left="3600" w:hanging="360"/>
+      </w:pPr>
+    </w:lvl>
+    <w:lvl w:ilvl="5" w:tplc="0416001B" w:tentative="1">
+      <w:start w:val="1"/>
+      <w:numFmt w:val="lowerRoman"/>
+      <w:lvlText w:val="%6."/>
+      <w:lvlJc w:val="right"/>
+      <w:pPr>
+        <w:ind w:left="4320" w:hanging="180"/>
+      </w:pPr>
+    </w:lvl>
+    <w:lvl w:ilvl="6" w:tplc="0416000F" w:tentative="1">
+      <w:start w:val="1"/>
+      <w:numFmt w:val="decimal"/>
+      <w:lvlText w:val="%7."/>
+      <w:lvlJc w:val="left"/>
+      <w:pPr>
+        <w:ind w:left="5040" w:hanging="360"/>
+      </w:pPr>
+    </w:lvl>
+    <w:lvl w:ilvl="7" w:tplc="04160019" w:tentative="1">
+      <w:start w:val="1"/>
+      <w:numFmt w:val="lowerLetter"/>
+      <w:lvlText w:val="%8."/>
+      <w:lvlJc w:val="left"/>
+      <w:pPr>
+        <w:ind w:left="5760" w:hanging="360"/>
+      </w:pPr>
+    </w:lvl>
+    <w:lvl w:ilvl="8" w:tplc="0416001B" w:tentative="1">
+      <w:start w:val="1"/>
+      <w:numFmt w:val="lowerRoman"/>
+      <w:lvlText w:val="%9."/>
+      <w:lvlJc w:val="right"/>
+      <w:pPr>
+        <w:ind w:left="6480" w:hanging="180"/>
+      </w:pPr>
+    </w:lvl>
+  </w:abstractNum>
+  <w:abstractNum w:abstractNumId="2" w15:restartNumberingAfterBreak="0">
     <w:nsid w:val="741B792F"/>
     <w:multiLevelType w:val="multilevel"/>
     <w:tmpl w:val="8B16611A"/>
@@ -1480,10 +2128,13 @@
     </w:lvl>
   </w:abstractNum>
   <w:num w:numId="1">
-    <w:abstractNumId w:val="1"/>
+    <w:abstractNumId w:val="2"/>
   </w:num>
   <w:num w:numId="2">
     <w:abstractNumId w:val="0"/>
+  </w:num>
+  <w:num w:numId="3">
+    <w:abstractNumId w:val="1"/>
   </w:num>
 </w:numbering>
 </file>
@@ -2225,26 +2876,6 @@
 </file>
 
 <file path=customXml/item1.xml><?xml version="1.0" encoding="utf-8"?>
-<p:properties xmlns:p="http://schemas.microsoft.com/office/2006/metadata/properties" xmlns:xsi="http://www.w3.org/2001/XMLSchema-instance" xmlns:pc="http://schemas.microsoft.com/office/infopath/2007/PartnerControls">
-  <documentManagement>
-    <TaxCatchAll xmlns="def42c3a-1df6-4a80-8a65-0f6ef19615be" xsi:nil="true"/>
-    <lcf76f155ced4ddcb4097134ff3c332f xmlns="4116647d-cbad-4e4d-8796-f950d3564fd2">
-      <Terms xmlns="http://schemas.microsoft.com/office/infopath/2007/PartnerControls"/>
-    </lcf76f155ced4ddcb4097134ff3c332f>
-  </documentManagement>
-</p:properties>
-</file>
-
-<file path=customXml/item2.xml><?xml version="1.0" encoding="utf-8"?>
-<?mso-contentType ?>
-<FormTemplates xmlns="http://schemas.microsoft.com/sharepoint/v3/contenttype/forms">
-  <Display>DocumentLibraryForm</Display>
-  <Edit>DocumentLibraryForm</Edit>
-  <New>DocumentLibraryForm</New>
-</FormTemplates>
-</file>
-
-<file path=customXml/item3.xml><?xml version="1.0" encoding="utf-8"?>
 <ct:contentTypeSchema xmlns:ct="http://schemas.microsoft.com/office/2006/metadata/contentType" xmlns:ma="http://schemas.microsoft.com/office/2006/metadata/properties/metaAttributes" ct:_="" ma:_="" ma:contentTypeName="Documento" ma:contentTypeID="0x0101004C06AE16B1395049B504C767F361ABC3" ma:contentTypeVersion="9" ma:contentTypeDescription="Criar um novo documento." ma:contentTypeScope="" ma:versionID="33bee650084197db0c5b8cbf86bd257a">
   <xsd:schema xmlns:xsd="http://www.w3.org/2001/XMLSchema" xmlns:xs="http://www.w3.org/2001/XMLSchema" xmlns:p="http://schemas.microsoft.com/office/2006/metadata/properties" xmlns:ns2="4116647d-cbad-4e4d-8796-f950d3564fd2" xmlns:ns3="def42c3a-1df6-4a80-8a65-0f6ef19615be" targetNamespace="http://schemas.microsoft.com/office/2006/metadata/properties" ma:root="true" ma:fieldsID="6dd3a9c1328d5a952a15e30338311ddb" ns2:_="" ns3:_="">
     <xsd:import namespace="4116647d-cbad-4e4d-8796-f950d3564fd2"/>
@@ -2421,11 +3052,41 @@
 </ct:contentTypeSchema>
 </file>
 
+<file path=customXml/item2.xml><?xml version="1.0" encoding="utf-8"?>
+<?mso-contentType ?>
+<FormTemplates xmlns="http://schemas.microsoft.com/sharepoint/v3/contenttype/forms">
+  <Display>DocumentLibraryForm</Display>
+  <Edit>DocumentLibraryForm</Edit>
+  <New>DocumentLibraryForm</New>
+</FormTemplates>
+</file>
+
+<file path=customXml/item3.xml><?xml version="1.0" encoding="utf-8"?>
+<p:properties xmlns:p="http://schemas.microsoft.com/office/2006/metadata/properties" xmlns:xsi="http://www.w3.org/2001/XMLSchema-instance" xmlns:pc="http://schemas.microsoft.com/office/infopath/2007/PartnerControls">
+  <documentManagement>
+    <TaxCatchAll xmlns="def42c3a-1df6-4a80-8a65-0f6ef19615be" xsi:nil="true"/>
+    <lcf76f155ced4ddcb4097134ff3c332f xmlns="4116647d-cbad-4e4d-8796-f950d3564fd2">
+      <Terms xmlns="http://schemas.microsoft.com/office/infopath/2007/PartnerControls"/>
+    </lcf76f155ced4ddcb4097134ff3c332f>
+  </documentManagement>
+</p:properties>
+</file>
+
 <file path=customXml/itemProps1.xml><?xml version="1.0" encoding="utf-8"?>
-<ds:datastoreItem xmlns:ds="http://schemas.openxmlformats.org/officeDocument/2006/customXml" ds:itemID="{402D3CF7-980E-4B32-864B-FDAEA1F997CE}">
+<ds:datastoreItem xmlns:ds="http://schemas.openxmlformats.org/officeDocument/2006/customXml" ds:itemID="{CC732450-3446-4C48-95EB-0C8A2C1D4B6F}">
   <ds:schemaRefs>
+    <ds:schemaRef ds:uri="http://schemas.microsoft.com/office/2006/metadata/contentType"/>
+    <ds:schemaRef ds:uri="http://schemas.microsoft.com/office/2006/metadata/properties/metaAttributes"/>
+    <ds:schemaRef ds:uri="http://www.w3.org/2001/XMLSchema"/>
     <ds:schemaRef ds:uri="http://schemas.microsoft.com/office/2006/metadata/properties"/>
+    <ds:schemaRef ds:uri="4116647d-cbad-4e4d-8796-f950d3564fd2"/>
+    <ds:schemaRef ds:uri="def42c3a-1df6-4a80-8a65-0f6ef19615be"/>
+    <ds:schemaRef ds:uri="http://schemas.microsoft.com/office/2006/documentManagement/types"/>
     <ds:schemaRef ds:uri="http://schemas.microsoft.com/office/infopath/2007/PartnerControls"/>
+    <ds:schemaRef ds:uri="http://schemas.openxmlformats.org/package/2006/metadata/core-properties"/>
+    <ds:schemaRef ds:uri="http://purl.org/dc/elements/1.1/"/>
+    <ds:schemaRef ds:uri="http://purl.org/dc/terms/"/>
+    <ds:schemaRef ds:uri="http://schemas.microsoft.com/internal/obd"/>
   </ds:schemaRefs>
 </ds:datastoreItem>
 </file>
@@ -2439,5 +3100,12 @@
 </file>
 
 <file path=customXml/itemProps3.xml><?xml version="1.0" encoding="utf-8"?>
-<ds:datastoreItem xmlns:ds="http://schemas.openxmlformats.org/officeDocument/2006/customXml" ds:itemID="{CC732450-3446-4C48-95EB-0C8A2C1D4B6F}"/>
+<ds:datastoreItem xmlns:ds="http://schemas.openxmlformats.org/officeDocument/2006/customXml" ds:itemID="{402D3CF7-980E-4B32-864B-FDAEA1F997CE}">
+  <ds:schemaRefs>
+    <ds:schemaRef ds:uri="http://schemas.microsoft.com/office/2006/metadata/properties"/>
+    <ds:schemaRef ds:uri="http://schemas.microsoft.com/office/infopath/2007/PartnerControls"/>
+    <ds:schemaRef ds:uri="def42c3a-1df6-4a80-8a65-0f6ef19615be"/>
+    <ds:schemaRef ds:uri="4116647d-cbad-4e4d-8796-f950d3564fd2"/>
+  </ds:schemaRefs>
+</ds:datastoreItem>
 </file>
</xml_diff>